<commit_message>
updated the second homework
</commit_message>
<xml_diff>
--- a/HW2/Task 2.docx
+++ b/HW2/Task 2.docx
@@ -1,6 +1,6 @@
 
 <file path=word/document.xml><?xml version="1.0" encoding="utf-8"?>
-<w:document xmlns:wpc="http://schemas.microsoft.com/office/word/2010/wordprocessingCanvas" xmlns:cx="http://schemas.microsoft.com/office/drawing/2014/chartex" xmlns:cx1="http://schemas.microsoft.com/office/drawing/2015/9/8/chartex" xmlns:cx2="http://schemas.microsoft.com/office/drawing/2015/10/21/chartex" xmlns:cx3="http://schemas.microsoft.com/office/drawing/2016/5/9/chartex" xmlns:cx4="http://schemas.microsoft.com/office/drawing/2016/5/10/chartex" xmlns:cx5="http://schemas.microsoft.com/office/drawing/2016/5/11/chartex" xmlns:cx6="http://schemas.microsoft.com/office/drawing/2016/5/12/chartex" xmlns:cx7="http://schemas.microsoft.com/office/drawing/2016/5/13/chartex" xmlns:cx8="http://schemas.microsoft.com/office/drawing/2016/5/14/chartex" xmlns:mc="http://schemas.openxmlformats.org/markup-compatibility/2006" xmlns:aink="http://schemas.microsoft.com/office/drawing/2016/ink" xmlns:am3d="http://schemas.microsoft.com/office/drawing/2017/model3d" xmlns:o="urn:schemas-microsoft-com:office:office" xmlns:oel="http://schemas.microsoft.com/office/2019/extlst" xmlns:r="http://schemas.openxmlformats.org/officeDocument/2006/relationships" xmlns:m="http://schemas.openxmlformats.org/officeDocument/2006/math" xmlns:v="urn:schemas-microsoft-com:vml" xmlns:wp14="http://schemas.microsoft.com/office/word/2010/wordprocessingDrawing" xmlns:wp="http://schemas.openxmlformats.org/drawingml/2006/wordprocessingDrawing" xmlns:w10="urn:schemas-microsoft-com:office:word" xmlns:w="http://schemas.openxmlformats.org/wordprocessingml/2006/main" xmlns:w14="http://schemas.microsoft.com/office/word/2010/wordml" xmlns:w15="http://schemas.microsoft.com/office/word/2012/wordml" xmlns:w16cex="http://schemas.microsoft.com/office/word/2018/wordml/cex" xmlns:w16cid="http://schemas.microsoft.com/office/word/2016/wordml/cid" xmlns:w16="http://schemas.microsoft.com/office/word/2018/wordml" xmlns:w16du="http://schemas.microsoft.com/office/word/2023/wordml/word16du" xmlns:w16sdtdh="http://schemas.microsoft.com/office/word/2020/wordml/sdtdatahash" xmlns:w16se="http://schemas.microsoft.com/office/word/2015/wordml/symex" xmlns:wpg="http://schemas.microsoft.com/office/word/2010/wordprocessingGroup" xmlns:wpi="http://schemas.microsoft.com/office/word/2010/wordprocessingInk" xmlns:wne="http://schemas.microsoft.com/office/word/2006/wordml" xmlns:wps="http://schemas.microsoft.com/office/word/2010/wordprocessingShape" mc:Ignorable="w14 w15 w16se w16cid w16 w16cex w16sdtdh w16du wp14">
+<w:document xmlns:wpc="http://schemas.microsoft.com/office/word/2010/wordprocessingCanvas" xmlns:cx="http://schemas.microsoft.com/office/drawing/2014/chartex" xmlns:cx1="http://schemas.microsoft.com/office/drawing/2015/9/8/chartex" xmlns:cx2="http://schemas.microsoft.com/office/drawing/2015/10/21/chartex" xmlns:cx3="http://schemas.microsoft.com/office/drawing/2016/5/9/chartex" xmlns:cx4="http://schemas.microsoft.com/office/drawing/2016/5/10/chartex" xmlns:cx5="http://schemas.microsoft.com/office/drawing/2016/5/11/chartex" xmlns:cx6="http://schemas.microsoft.com/office/drawing/2016/5/12/chartex" xmlns:cx7="http://schemas.microsoft.com/office/drawing/2016/5/13/chartex" xmlns:cx8="http://schemas.microsoft.com/office/drawing/2016/5/14/chartex" xmlns:mc="http://schemas.openxmlformats.org/markup-compatibility/2006" xmlns:aink="http://schemas.microsoft.com/office/drawing/2016/ink" xmlns:am3d="http://schemas.microsoft.com/office/drawing/2017/model3d" xmlns:o="urn:schemas-microsoft-com:office:office" xmlns:oel="http://schemas.microsoft.com/office/2019/extlst" xmlns:r="http://schemas.openxmlformats.org/officeDocument/2006/relationships" xmlns:m="http://schemas.openxmlformats.org/officeDocument/2006/math" xmlns:v="urn:schemas-microsoft-com:vml" xmlns:wp14="http://schemas.microsoft.com/office/word/2010/wordprocessingDrawing" xmlns:wp="http://schemas.openxmlformats.org/drawingml/2006/wordprocessingDrawing" xmlns:w10="urn:schemas-microsoft-com:office:word" xmlns:w="http://schemas.openxmlformats.org/wordprocessingml/2006/main" xmlns:w14="http://schemas.microsoft.com/office/word/2010/wordml" xmlns:w15="http://schemas.microsoft.com/office/word/2012/wordml" xmlns:w16cex="http://schemas.microsoft.com/office/word/2018/wordml/cex" xmlns:w16cid="http://schemas.microsoft.com/office/word/2016/wordml/cid" xmlns:w16="http://schemas.microsoft.com/office/word/2018/wordml" xmlns:w16du="http://schemas.microsoft.com/office/word/2023/wordml/word16du" xmlns:w16sdtdh="http://schemas.microsoft.com/office/word/2020/wordml/sdtdatahash" xmlns:w16sdtfl="http://schemas.microsoft.com/office/word/2024/wordml/sdtformatlock" xmlns:w16se="http://schemas.microsoft.com/office/word/2015/wordml/symex" xmlns:wpg="http://schemas.microsoft.com/office/word/2010/wordprocessingGroup" xmlns:wpi="http://schemas.microsoft.com/office/word/2010/wordprocessingInk" xmlns:wne="http://schemas.microsoft.com/office/word/2006/wordml" xmlns:wps="http://schemas.microsoft.com/office/word/2010/wordprocessingShape" mc:Ignorable="w14 w15 w16se w16cid w16 w16cex w16sdtdh w16sdtfl w16du wp14">
   <w:body>
     <w:p>
       <w:pPr>
@@ -371,7 +371,7 @@
     </w:p>
     <w:tbl>
       <w:tblPr>
-        <w:tblStyle w:val="ae"/>
+        <w:tblStyle w:val="TableGrid"/>
         <w:bidiVisual/>
         <w:tblW w:w="0" w:type="auto"/>
         <w:tblInd w:w="2630" w:type="dxa"/>
@@ -1342,7 +1342,7 @@
     </w:p>
     <w:tbl>
       <w:tblPr>
-        <w:tblStyle w:val="ae"/>
+        <w:tblStyle w:val="TableGrid"/>
         <w:bidiVisual/>
         <w:tblW w:w="0" w:type="auto"/>
         <w:tblInd w:w="2347" w:type="dxa"/>
@@ -2429,7 +2429,7 @@
     </w:p>
     <w:tbl>
       <w:tblPr>
-        <w:tblStyle w:val="ae"/>
+        <w:tblStyle w:val="TableGrid"/>
         <w:bidiVisual/>
         <w:tblW w:w="0" w:type="auto"/>
         <w:tblInd w:w="5036" w:type="dxa"/>
@@ -3743,7 +3743,7 @@
     </w:p>
     <w:tbl>
       <w:tblPr>
-        <w:tblStyle w:val="ae"/>
+        <w:tblStyle w:val="TableGrid"/>
         <w:bidiVisual/>
         <w:tblW w:w="0" w:type="auto"/>
         <w:tblInd w:w="2204" w:type="dxa"/>
@@ -3965,7 +3965,7 @@
     </w:p>
     <w:tbl>
       <w:tblPr>
-        <w:tblStyle w:val="ae"/>
+        <w:tblStyle w:val="TableGrid"/>
         <w:tblpPr w:leftFromText="180" w:rightFromText="180" w:vertAnchor="text" w:horzAnchor="margin" w:tblpY="389"/>
         <w:bidiVisual/>
         <w:tblW w:w="2829" w:type="dxa"/>
@@ -4702,7 +4702,7 @@
     </w:p>
     <w:tbl>
       <w:tblPr>
-        <w:tblStyle w:val="ae"/>
+        <w:tblStyle w:val="TableGrid"/>
         <w:tblpPr w:leftFromText="180" w:rightFromText="180" w:vertAnchor="page" w:horzAnchor="margin" w:tblpY="10559"/>
         <w:bidiVisual/>
         <w:tblW w:w="2492" w:type="dxa"/>
@@ -6178,8 +6178,176 @@
         </w:rPr>
       </w:pPr>
     </w:p>
-    <w:p>
-      <w:pPr>
+    <w:p/>
+    <w:p>
+      <w:pPr>
+        <w:bidi w:val="0"/>
+      </w:pPr>
+      <w:r>
+        <w:rPr>
+          <w:noProof/>
+        </w:rPr>
+        <w:lastRenderedPageBreak/>
+        <w:drawing>
+          <wp:inline distT="0" distB="0" distL="0" distR="0" wp14:anchorId="1314824D" wp14:editId="3419CBAE">
+            <wp:extent cx="5274310" cy="6370320"/>
+            <wp:effectExtent l="0" t="0" r="2540" b="0"/>
+            <wp:docPr id="6" name="image6.png"/>
+            <wp:cNvGraphicFramePr/>
+            <a:graphic xmlns:a="http://schemas.openxmlformats.org/drawingml/2006/main">
+              <a:graphicData uri="http://schemas.openxmlformats.org/drawingml/2006/picture">
+                <pic:pic xmlns:pic="http://schemas.openxmlformats.org/drawingml/2006/picture">
+                  <pic:nvPicPr>
+                    <pic:cNvPr id="6" name="image6.png"/>
+                    <pic:cNvPicPr/>
+                  </pic:nvPicPr>
+                  <pic:blipFill>
+                    <a:blip r:embed="rId11"/>
+                    <a:srcRect/>
+                    <a:stretch>
+                      <a:fillRect/>
+                    </a:stretch>
+                  </pic:blipFill>
+                  <pic:spPr>
+                    <a:xfrm>
+                      <a:off x="0" y="0"/>
+                      <a:ext cx="5274310" cy="6370320"/>
+                    </a:xfrm>
+                    <a:prstGeom prst="rect">
+                      <a:avLst/>
+                    </a:prstGeom>
+                    <a:ln/>
+                  </pic:spPr>
+                </pic:pic>
+              </a:graphicData>
+            </a:graphic>
+          </wp:inline>
+        </w:drawing>
+      </w:r>
+    </w:p>
+    <w:p>
+      <w:pPr>
+        <w:bidi w:val="0"/>
+      </w:pPr>
+      <w:r>
+        <w:t>we can't calculate Recall because we use an API that returns all relevant definitions, so we return all definitions but we only show the top 10 definitions using our scoring system, even though we show the top 10 we have essentially returned all the definitions which is why it is 100%, we are also not able to suggest a modified query for the fact that our website is a dictionary website, so we need to assume that the person inputted the correct query and we can't mess with it.</w:t>
+      </w:r>
+    </w:p>
+    <w:p>
+      <w:pPr>
+        <w:bidi w:val="0"/>
+      </w:pPr>
+    </w:p>
+    <w:p>
+      <w:pPr>
+        <w:bidi w:val="0"/>
+      </w:pPr>
+    </w:p>
+    <w:p>
+      <w:pPr>
+        <w:bidi w:val="0"/>
+        <w:rPr>
+          <w:rFonts w:hint="cs"/>
+          <w:rtl/>
+        </w:rPr>
+      </w:pPr>
+    </w:p>
+    <w:p>
+      <w:pPr>
+        <w:bidi w:val="0"/>
+        <w:rPr>
+          <w:rFonts w:hint="cs"/>
+          <w:rtl/>
+          <w:lang w:bidi="ar-AE"/>
+        </w:rPr>
+      </w:pPr>
+      <w:r>
+        <w:t>The calculations are done using these 2 equations:</w:t>
+      </w:r>
+    </w:p>
+    <w:p>
+      <w:pPr>
+        <w:bidi w:val="0"/>
+      </w:pPr>
+      <w:r>
+        <w:lastRenderedPageBreak/>
+        <w:t xml:space="preserve">Precision = </w:t>
+      </w:r>
+      <w:proofErr w:type="spellStart"/>
+      <w:r>
+        <w:t>relevant_retrieved</w:t>
+      </w:r>
+      <w:proofErr w:type="spellEnd"/>
+      <w:r>
+        <w:t xml:space="preserve"> / </w:t>
+      </w:r>
+      <w:proofErr w:type="spellStart"/>
+      <w:r>
+        <w:t>retrieved_doc</w:t>
+      </w:r>
+      <w:proofErr w:type="spellEnd"/>
+    </w:p>
+    <w:p>
+      <w:pPr>
+        <w:bidi w:val="0"/>
+      </w:pPr>
+      <w:r>
+        <w:t xml:space="preserve">Recall = </w:t>
+      </w:r>
+      <w:proofErr w:type="spellStart"/>
+      <w:r>
+        <w:t>relevant_retrieved</w:t>
+      </w:r>
+      <w:proofErr w:type="spellEnd"/>
+      <w:r>
+        <w:t xml:space="preserve"> / </w:t>
+      </w:r>
+      <w:proofErr w:type="spellStart"/>
+      <w:r>
+        <w:t>relevant_doc</w:t>
+      </w:r>
+      <w:proofErr w:type="spellEnd"/>
+    </w:p>
+    <w:p>
+      <w:pPr>
+        <w:bidi w:val="0"/>
+      </w:pPr>
+    </w:p>
+    <w:p>
+      <w:pPr>
+        <w:bidi w:val="0"/>
+      </w:pPr>
+      <w:r>
+        <w:t xml:space="preserve">We already explained that with Recall the </w:t>
+      </w:r>
+      <w:proofErr w:type="spellStart"/>
+      <w:r>
+        <w:t>relevant_retrieved</w:t>
+      </w:r>
+      <w:proofErr w:type="spellEnd"/>
+      <w:r>
+        <w:t xml:space="preserve"> = </w:t>
+      </w:r>
+      <w:proofErr w:type="spellStart"/>
+      <w:r>
+        <w:t>relevant_doc</w:t>
+      </w:r>
+      <w:proofErr w:type="spellEnd"/>
+      <w:r>
+        <w:t xml:space="preserve"> so we always get 100%, with precision we count relevant docs as ones marked with 'y' when getting the feedback from the user -as shown in the picture- and the </w:t>
+      </w:r>
+      <w:proofErr w:type="spellStart"/>
+      <w:r>
+        <w:t>retrieved_doc</w:t>
+      </w:r>
+      <w:proofErr w:type="spellEnd"/>
+      <w:r>
+        <w:t xml:space="preserve"> are what we got from our API as a result, so that is why we get the results that are shown above.</w:t>
+      </w:r>
+    </w:p>
+    <w:p>
+      <w:pPr>
+        <w:bidi w:val="0"/>
         <w:rPr>
           <w:rtl/>
         </w:rPr>
@@ -6198,7 +6366,7 @@
 </file>
 
 <file path=word/endnotes.xml><?xml version="1.0" encoding="utf-8"?>
-<w:endnotes xmlns:wpc="http://schemas.microsoft.com/office/word/2010/wordprocessingCanvas" xmlns:cx="http://schemas.microsoft.com/office/drawing/2014/chartex" xmlns:cx1="http://schemas.microsoft.com/office/drawing/2015/9/8/chartex" xmlns:cx2="http://schemas.microsoft.com/office/drawing/2015/10/21/chartex" xmlns:cx3="http://schemas.microsoft.com/office/drawing/2016/5/9/chartex" xmlns:cx4="http://schemas.microsoft.com/office/drawing/2016/5/10/chartex" xmlns:cx5="http://schemas.microsoft.com/office/drawing/2016/5/11/chartex" xmlns:cx6="http://schemas.microsoft.com/office/drawing/2016/5/12/chartex" xmlns:cx7="http://schemas.microsoft.com/office/drawing/2016/5/13/chartex" xmlns:cx8="http://schemas.microsoft.com/office/drawing/2016/5/14/chartex" xmlns:mc="http://schemas.openxmlformats.org/markup-compatibility/2006" xmlns:aink="http://schemas.microsoft.com/office/drawing/2016/ink" xmlns:am3d="http://schemas.microsoft.com/office/drawing/2017/model3d" xmlns:o="urn:schemas-microsoft-com:office:office" xmlns:oel="http://schemas.microsoft.com/office/2019/extlst" xmlns:r="http://schemas.openxmlformats.org/officeDocument/2006/relationships" xmlns:m="http://schemas.openxmlformats.org/officeDocument/2006/math" xmlns:v="urn:schemas-microsoft-com:vml" xmlns:wp14="http://schemas.microsoft.com/office/word/2010/wordprocessingDrawing" xmlns:wp="http://schemas.openxmlformats.org/drawingml/2006/wordprocessingDrawing" xmlns:w10="urn:schemas-microsoft-com:office:word" xmlns:w="http://schemas.openxmlformats.org/wordprocessingml/2006/main" xmlns:w14="http://schemas.microsoft.com/office/word/2010/wordml" xmlns:w15="http://schemas.microsoft.com/office/word/2012/wordml" xmlns:w16cex="http://schemas.microsoft.com/office/word/2018/wordml/cex" xmlns:w16cid="http://schemas.microsoft.com/office/word/2016/wordml/cid" xmlns:w16="http://schemas.microsoft.com/office/word/2018/wordml" xmlns:w16du="http://schemas.microsoft.com/office/word/2023/wordml/word16du" xmlns:w16sdtdh="http://schemas.microsoft.com/office/word/2020/wordml/sdtdatahash" xmlns:w16se="http://schemas.microsoft.com/office/word/2015/wordml/symex" xmlns:wpg="http://schemas.microsoft.com/office/word/2010/wordprocessingGroup" xmlns:wpi="http://schemas.microsoft.com/office/word/2010/wordprocessingInk" xmlns:wne="http://schemas.microsoft.com/office/word/2006/wordml" xmlns:wps="http://schemas.microsoft.com/office/word/2010/wordprocessingShape" mc:Ignorable="w14 w15 w16se w16cid w16 w16cex w16sdtdh w16du wp14">
+<w:endnotes xmlns:wpc="http://schemas.microsoft.com/office/word/2010/wordprocessingCanvas" xmlns:cx="http://schemas.microsoft.com/office/drawing/2014/chartex" xmlns:cx1="http://schemas.microsoft.com/office/drawing/2015/9/8/chartex" xmlns:cx2="http://schemas.microsoft.com/office/drawing/2015/10/21/chartex" xmlns:cx3="http://schemas.microsoft.com/office/drawing/2016/5/9/chartex" xmlns:cx4="http://schemas.microsoft.com/office/drawing/2016/5/10/chartex" xmlns:cx5="http://schemas.microsoft.com/office/drawing/2016/5/11/chartex" xmlns:cx6="http://schemas.microsoft.com/office/drawing/2016/5/12/chartex" xmlns:cx7="http://schemas.microsoft.com/office/drawing/2016/5/13/chartex" xmlns:cx8="http://schemas.microsoft.com/office/drawing/2016/5/14/chartex" xmlns:mc="http://schemas.openxmlformats.org/markup-compatibility/2006" xmlns:aink="http://schemas.microsoft.com/office/drawing/2016/ink" xmlns:am3d="http://schemas.microsoft.com/office/drawing/2017/model3d" xmlns:o="urn:schemas-microsoft-com:office:office" xmlns:oel="http://schemas.microsoft.com/office/2019/extlst" xmlns:r="http://schemas.openxmlformats.org/officeDocument/2006/relationships" xmlns:m="http://schemas.openxmlformats.org/officeDocument/2006/math" xmlns:v="urn:schemas-microsoft-com:vml" xmlns:wp14="http://schemas.microsoft.com/office/word/2010/wordprocessingDrawing" xmlns:wp="http://schemas.openxmlformats.org/drawingml/2006/wordprocessingDrawing" xmlns:w10="urn:schemas-microsoft-com:office:word" xmlns:w="http://schemas.openxmlformats.org/wordprocessingml/2006/main" xmlns:w14="http://schemas.microsoft.com/office/word/2010/wordml" xmlns:w15="http://schemas.microsoft.com/office/word/2012/wordml" xmlns:w16cex="http://schemas.microsoft.com/office/word/2018/wordml/cex" xmlns:w16cid="http://schemas.microsoft.com/office/word/2016/wordml/cid" xmlns:w16="http://schemas.microsoft.com/office/word/2018/wordml" xmlns:w16du="http://schemas.microsoft.com/office/word/2023/wordml/word16du" xmlns:w16sdtdh="http://schemas.microsoft.com/office/word/2020/wordml/sdtdatahash" xmlns:w16sdtfl="http://schemas.microsoft.com/office/word/2024/wordml/sdtformatlock" xmlns:w16se="http://schemas.microsoft.com/office/word/2015/wordml/symex" xmlns:wpg="http://schemas.microsoft.com/office/word/2010/wordprocessingGroup" xmlns:wpi="http://schemas.microsoft.com/office/word/2010/wordprocessingInk" xmlns:wne="http://schemas.microsoft.com/office/word/2006/wordml" xmlns:wps="http://schemas.microsoft.com/office/word/2010/wordprocessingShape" mc:Ignorable="w14 w15 w16se w16cid w16 w16cex w16sdtdh w16sdtfl w16du wp14">
   <w:endnote w:type="separator" w:id="-1">
     <w:p>
       <w:pPr>
@@ -6223,7 +6391,7 @@
 </file>
 
 <file path=word/footnotes.xml><?xml version="1.0" encoding="utf-8"?>
-<w:footnotes xmlns:wpc="http://schemas.microsoft.com/office/word/2010/wordprocessingCanvas" xmlns:cx="http://schemas.microsoft.com/office/drawing/2014/chartex" xmlns:cx1="http://schemas.microsoft.com/office/drawing/2015/9/8/chartex" xmlns:cx2="http://schemas.microsoft.com/office/drawing/2015/10/21/chartex" xmlns:cx3="http://schemas.microsoft.com/office/drawing/2016/5/9/chartex" xmlns:cx4="http://schemas.microsoft.com/office/drawing/2016/5/10/chartex" xmlns:cx5="http://schemas.microsoft.com/office/drawing/2016/5/11/chartex" xmlns:cx6="http://schemas.microsoft.com/office/drawing/2016/5/12/chartex" xmlns:cx7="http://schemas.microsoft.com/office/drawing/2016/5/13/chartex" xmlns:cx8="http://schemas.microsoft.com/office/drawing/2016/5/14/chartex" xmlns:mc="http://schemas.openxmlformats.org/markup-compatibility/2006" xmlns:aink="http://schemas.microsoft.com/office/drawing/2016/ink" xmlns:am3d="http://schemas.microsoft.com/office/drawing/2017/model3d" xmlns:o="urn:schemas-microsoft-com:office:office" xmlns:oel="http://schemas.microsoft.com/office/2019/extlst" xmlns:r="http://schemas.openxmlformats.org/officeDocument/2006/relationships" xmlns:m="http://schemas.openxmlformats.org/officeDocument/2006/math" xmlns:v="urn:schemas-microsoft-com:vml" xmlns:wp14="http://schemas.microsoft.com/office/word/2010/wordprocessingDrawing" xmlns:wp="http://schemas.openxmlformats.org/drawingml/2006/wordprocessingDrawing" xmlns:w10="urn:schemas-microsoft-com:office:word" xmlns:w="http://schemas.openxmlformats.org/wordprocessingml/2006/main" xmlns:w14="http://schemas.microsoft.com/office/word/2010/wordml" xmlns:w15="http://schemas.microsoft.com/office/word/2012/wordml" xmlns:w16cex="http://schemas.microsoft.com/office/word/2018/wordml/cex" xmlns:w16cid="http://schemas.microsoft.com/office/word/2016/wordml/cid" xmlns:w16="http://schemas.microsoft.com/office/word/2018/wordml" xmlns:w16du="http://schemas.microsoft.com/office/word/2023/wordml/word16du" xmlns:w16sdtdh="http://schemas.microsoft.com/office/word/2020/wordml/sdtdatahash" xmlns:w16se="http://schemas.microsoft.com/office/word/2015/wordml/symex" xmlns:wpg="http://schemas.microsoft.com/office/word/2010/wordprocessingGroup" xmlns:wpi="http://schemas.microsoft.com/office/word/2010/wordprocessingInk" xmlns:wne="http://schemas.microsoft.com/office/word/2006/wordml" xmlns:wps="http://schemas.microsoft.com/office/word/2010/wordprocessingShape" mc:Ignorable="w14 w15 w16se w16cid w16 w16cex w16sdtdh w16du wp14">
+<w:footnotes xmlns:wpc="http://schemas.microsoft.com/office/word/2010/wordprocessingCanvas" xmlns:cx="http://schemas.microsoft.com/office/drawing/2014/chartex" xmlns:cx1="http://schemas.microsoft.com/office/drawing/2015/9/8/chartex" xmlns:cx2="http://schemas.microsoft.com/office/drawing/2015/10/21/chartex" xmlns:cx3="http://schemas.microsoft.com/office/drawing/2016/5/9/chartex" xmlns:cx4="http://schemas.microsoft.com/office/drawing/2016/5/10/chartex" xmlns:cx5="http://schemas.microsoft.com/office/drawing/2016/5/11/chartex" xmlns:cx6="http://schemas.microsoft.com/office/drawing/2016/5/12/chartex" xmlns:cx7="http://schemas.microsoft.com/office/drawing/2016/5/13/chartex" xmlns:cx8="http://schemas.microsoft.com/office/drawing/2016/5/14/chartex" xmlns:mc="http://schemas.openxmlformats.org/markup-compatibility/2006" xmlns:aink="http://schemas.microsoft.com/office/drawing/2016/ink" xmlns:am3d="http://schemas.microsoft.com/office/drawing/2017/model3d" xmlns:o="urn:schemas-microsoft-com:office:office" xmlns:oel="http://schemas.microsoft.com/office/2019/extlst" xmlns:r="http://schemas.openxmlformats.org/officeDocument/2006/relationships" xmlns:m="http://schemas.openxmlformats.org/officeDocument/2006/math" xmlns:v="urn:schemas-microsoft-com:vml" xmlns:wp14="http://schemas.microsoft.com/office/word/2010/wordprocessingDrawing" xmlns:wp="http://schemas.openxmlformats.org/drawingml/2006/wordprocessingDrawing" xmlns:w10="urn:schemas-microsoft-com:office:word" xmlns:w="http://schemas.openxmlformats.org/wordprocessingml/2006/main" xmlns:w14="http://schemas.microsoft.com/office/word/2010/wordml" xmlns:w15="http://schemas.microsoft.com/office/word/2012/wordml" xmlns:w16cex="http://schemas.microsoft.com/office/word/2018/wordml/cex" xmlns:w16cid="http://schemas.microsoft.com/office/word/2016/wordml/cid" xmlns:w16="http://schemas.microsoft.com/office/word/2018/wordml" xmlns:w16du="http://schemas.microsoft.com/office/word/2023/wordml/word16du" xmlns:w16sdtdh="http://schemas.microsoft.com/office/word/2020/wordml/sdtdatahash" xmlns:w16sdtfl="http://schemas.microsoft.com/office/word/2024/wordml/sdtformatlock" xmlns:w16se="http://schemas.microsoft.com/office/word/2015/wordml/symex" xmlns:wpg="http://schemas.microsoft.com/office/word/2010/wordprocessingGroup" xmlns:wpi="http://schemas.microsoft.com/office/word/2010/wordprocessingInk" xmlns:wne="http://schemas.microsoft.com/office/word/2006/wordml" xmlns:wps="http://schemas.microsoft.com/office/word/2010/wordprocessingShape" mc:Ignorable="w14 w15 w16se w16cid w16 w16cex w16sdtdh w16sdtfl w16du wp14">
   <w:footnote w:type="separator" w:id="-1">
     <w:p>
       <w:pPr>
@@ -6248,7 +6416,7 @@
 </file>
 
 <file path=word/numbering.xml><?xml version="1.0" encoding="utf-8"?>
-<w:numbering xmlns:wpc="http://schemas.microsoft.com/office/word/2010/wordprocessingCanvas" xmlns:cx="http://schemas.microsoft.com/office/drawing/2014/chartex" xmlns:cx1="http://schemas.microsoft.com/office/drawing/2015/9/8/chartex" xmlns:cx2="http://schemas.microsoft.com/office/drawing/2015/10/21/chartex" xmlns:cx3="http://schemas.microsoft.com/office/drawing/2016/5/9/chartex" xmlns:cx4="http://schemas.microsoft.com/office/drawing/2016/5/10/chartex" xmlns:cx5="http://schemas.microsoft.com/office/drawing/2016/5/11/chartex" xmlns:cx6="http://schemas.microsoft.com/office/drawing/2016/5/12/chartex" xmlns:cx7="http://schemas.microsoft.com/office/drawing/2016/5/13/chartex" xmlns:cx8="http://schemas.microsoft.com/office/drawing/2016/5/14/chartex" xmlns:mc="http://schemas.openxmlformats.org/markup-compatibility/2006" xmlns:aink="http://schemas.microsoft.com/office/drawing/2016/ink" xmlns:am3d="http://schemas.microsoft.com/office/drawing/2017/model3d" xmlns:o="urn:schemas-microsoft-com:office:office" xmlns:oel="http://schemas.microsoft.com/office/2019/extlst" xmlns:r="http://schemas.openxmlformats.org/officeDocument/2006/relationships" xmlns:m="http://schemas.openxmlformats.org/officeDocument/2006/math" xmlns:v="urn:schemas-microsoft-com:vml" xmlns:wp14="http://schemas.microsoft.com/office/word/2010/wordprocessingDrawing" xmlns:wp="http://schemas.openxmlformats.org/drawingml/2006/wordprocessingDrawing" xmlns:w10="urn:schemas-microsoft-com:office:word" xmlns:w="http://schemas.openxmlformats.org/wordprocessingml/2006/main" xmlns:w14="http://schemas.microsoft.com/office/word/2010/wordml" xmlns:w15="http://schemas.microsoft.com/office/word/2012/wordml" xmlns:w16cex="http://schemas.microsoft.com/office/word/2018/wordml/cex" xmlns:w16cid="http://schemas.microsoft.com/office/word/2016/wordml/cid" xmlns:w16="http://schemas.microsoft.com/office/word/2018/wordml" xmlns:w16du="http://schemas.microsoft.com/office/word/2023/wordml/word16du" xmlns:w16sdtdh="http://schemas.microsoft.com/office/word/2020/wordml/sdtdatahash" xmlns:w16se="http://schemas.microsoft.com/office/word/2015/wordml/symex" xmlns:wpg="http://schemas.microsoft.com/office/word/2010/wordprocessingGroup" xmlns:wpi="http://schemas.microsoft.com/office/word/2010/wordprocessingInk" xmlns:wne="http://schemas.microsoft.com/office/word/2006/wordml" xmlns:wps="http://schemas.microsoft.com/office/word/2010/wordprocessingShape" mc:Ignorable="w14 w15 w16se w16cid w16 w16cex w16sdtdh w16du wp14">
+<w:numbering xmlns:wpc="http://schemas.microsoft.com/office/word/2010/wordprocessingCanvas" xmlns:cx="http://schemas.microsoft.com/office/drawing/2014/chartex" xmlns:cx1="http://schemas.microsoft.com/office/drawing/2015/9/8/chartex" xmlns:cx2="http://schemas.microsoft.com/office/drawing/2015/10/21/chartex" xmlns:cx3="http://schemas.microsoft.com/office/drawing/2016/5/9/chartex" xmlns:cx4="http://schemas.microsoft.com/office/drawing/2016/5/10/chartex" xmlns:cx5="http://schemas.microsoft.com/office/drawing/2016/5/11/chartex" xmlns:cx6="http://schemas.microsoft.com/office/drawing/2016/5/12/chartex" xmlns:cx7="http://schemas.microsoft.com/office/drawing/2016/5/13/chartex" xmlns:cx8="http://schemas.microsoft.com/office/drawing/2016/5/14/chartex" xmlns:mc="http://schemas.openxmlformats.org/markup-compatibility/2006" xmlns:aink="http://schemas.microsoft.com/office/drawing/2016/ink" xmlns:am3d="http://schemas.microsoft.com/office/drawing/2017/model3d" xmlns:o="urn:schemas-microsoft-com:office:office" xmlns:oel="http://schemas.microsoft.com/office/2019/extlst" xmlns:r="http://schemas.openxmlformats.org/officeDocument/2006/relationships" xmlns:m="http://schemas.openxmlformats.org/officeDocument/2006/math" xmlns:v="urn:schemas-microsoft-com:vml" xmlns:wp14="http://schemas.microsoft.com/office/word/2010/wordprocessingDrawing" xmlns:wp="http://schemas.openxmlformats.org/drawingml/2006/wordprocessingDrawing" xmlns:w10="urn:schemas-microsoft-com:office:word" xmlns:w="http://schemas.openxmlformats.org/wordprocessingml/2006/main" xmlns:w14="http://schemas.microsoft.com/office/word/2010/wordml" xmlns:w15="http://schemas.microsoft.com/office/word/2012/wordml" xmlns:w16cex="http://schemas.microsoft.com/office/word/2018/wordml/cex" xmlns:w16cid="http://schemas.microsoft.com/office/word/2016/wordml/cid" xmlns:w16="http://schemas.microsoft.com/office/word/2018/wordml" xmlns:w16du="http://schemas.microsoft.com/office/word/2023/wordml/word16du" xmlns:w16sdtdh="http://schemas.microsoft.com/office/word/2020/wordml/sdtdatahash" xmlns:w16sdtfl="http://schemas.microsoft.com/office/word/2024/wordml/sdtformatlock" xmlns:w16se="http://schemas.microsoft.com/office/word/2015/wordml/symex" xmlns:wpg="http://schemas.microsoft.com/office/word/2010/wordprocessingGroup" xmlns:wpi="http://schemas.microsoft.com/office/word/2010/wordprocessingInk" xmlns:wne="http://schemas.microsoft.com/office/word/2006/wordml" xmlns:wps="http://schemas.microsoft.com/office/word/2010/wordprocessingShape" mc:Ignorable="w14 w15 w16se w16cid w16 w16cex w16sdtdh w16sdtfl w16du wp14">
   <w:abstractNum w:abstractNumId="0" w15:restartNumberingAfterBreak="0">
     <w:nsid w:val="28561C79"/>
     <w:multiLevelType w:val="multilevel"/>
@@ -6637,7 +6805,7 @@
 </file>
 
 <file path=word/styles.xml><?xml version="1.0" encoding="utf-8"?>
-<w:styles xmlns:mc="http://schemas.openxmlformats.org/markup-compatibility/2006" xmlns:r="http://schemas.openxmlformats.org/officeDocument/2006/relationships" xmlns:w="http://schemas.openxmlformats.org/wordprocessingml/2006/main" xmlns:w14="http://schemas.microsoft.com/office/word/2010/wordml" xmlns:w15="http://schemas.microsoft.com/office/word/2012/wordml" xmlns:w16cex="http://schemas.microsoft.com/office/word/2018/wordml/cex" xmlns:w16cid="http://schemas.microsoft.com/office/word/2016/wordml/cid" xmlns:w16="http://schemas.microsoft.com/office/word/2018/wordml" xmlns:w16du="http://schemas.microsoft.com/office/word/2023/wordml/word16du" xmlns:w16sdtdh="http://schemas.microsoft.com/office/word/2020/wordml/sdtdatahash" xmlns:w16se="http://schemas.microsoft.com/office/word/2015/wordml/symex" mc:Ignorable="w14 w15 w16se w16cid w16 w16cex w16sdtdh w16du">
+<w:styles xmlns:mc="http://schemas.openxmlformats.org/markup-compatibility/2006" xmlns:r="http://schemas.openxmlformats.org/officeDocument/2006/relationships" xmlns:w="http://schemas.openxmlformats.org/wordprocessingml/2006/main" xmlns:w14="http://schemas.microsoft.com/office/word/2010/wordml" xmlns:w15="http://schemas.microsoft.com/office/word/2012/wordml" xmlns:w16cex="http://schemas.microsoft.com/office/word/2018/wordml/cex" xmlns:w16cid="http://schemas.microsoft.com/office/word/2016/wordml/cid" xmlns:w16="http://schemas.microsoft.com/office/word/2018/wordml" xmlns:w16du="http://schemas.microsoft.com/office/word/2023/wordml/word16du" xmlns:w16sdtdh="http://schemas.microsoft.com/office/word/2020/wordml/sdtdatahash" xmlns:w16sdtfl="http://schemas.microsoft.com/office/word/2024/wordml/sdtformatlock" xmlns:w16se="http://schemas.microsoft.com/office/word/2015/wordml/symex" mc:Ignorable="w14 w15 w16se w16cid w16 w16cex w16sdtdh w16sdtfl w16du">
   <w:docDefaults>
     <w:rPrDefault>
       <w:rPr>
@@ -7033,18 +7201,18 @@
     <w:lsdException w:name="Unresolved Mention" w:semiHidden="1" w:unhideWhenUsed="1"/>
     <w:lsdException w:name="Smart Link" w:semiHidden="1" w:unhideWhenUsed="1"/>
   </w:latentStyles>
-  <w:style w:type="paragraph" w:default="1" w:styleId="a">
+  <w:style w:type="paragraph" w:default="1" w:styleId="Normal">
     <w:name w:val="Normal"/>
     <w:qFormat/>
     <w:pPr>
       <w:bidi/>
     </w:pPr>
   </w:style>
-  <w:style w:type="paragraph" w:styleId="1">
+  <w:style w:type="paragraph" w:styleId="Heading1">
     <w:name w:val="heading 1"/>
-    <w:basedOn w:val="a"/>
-    <w:next w:val="a"/>
-    <w:link w:val="10"/>
+    <w:basedOn w:val="Normal"/>
+    <w:next w:val="Normal"/>
+    <w:link w:val="Heading1Char"/>
     <w:uiPriority w:val="9"/>
     <w:qFormat/>
     <w:rsid w:val="00CA42AA"/>
@@ -7061,11 +7229,11 @@
       <w:szCs w:val="40"/>
     </w:rPr>
   </w:style>
-  <w:style w:type="paragraph" w:styleId="2">
+  <w:style w:type="paragraph" w:styleId="Heading2">
     <w:name w:val="heading 2"/>
-    <w:basedOn w:val="a"/>
-    <w:next w:val="a"/>
-    <w:link w:val="20"/>
+    <w:basedOn w:val="Normal"/>
+    <w:next w:val="Normal"/>
+    <w:link w:val="Heading2Char"/>
     <w:uiPriority w:val="9"/>
     <w:semiHidden/>
     <w:unhideWhenUsed/>
@@ -7084,11 +7252,11 @@
       <w:szCs w:val="32"/>
     </w:rPr>
   </w:style>
-  <w:style w:type="paragraph" w:styleId="3">
+  <w:style w:type="paragraph" w:styleId="Heading3">
     <w:name w:val="heading 3"/>
-    <w:basedOn w:val="a"/>
-    <w:next w:val="a"/>
-    <w:link w:val="30"/>
+    <w:basedOn w:val="Normal"/>
+    <w:next w:val="Normal"/>
+    <w:link w:val="Heading3Char"/>
     <w:uiPriority w:val="9"/>
     <w:semiHidden/>
     <w:unhideWhenUsed/>
@@ -7107,11 +7275,11 @@
       <w:szCs w:val="28"/>
     </w:rPr>
   </w:style>
-  <w:style w:type="paragraph" w:styleId="4">
+  <w:style w:type="paragraph" w:styleId="Heading4">
     <w:name w:val="heading 4"/>
-    <w:basedOn w:val="a"/>
-    <w:next w:val="a"/>
-    <w:link w:val="40"/>
+    <w:basedOn w:val="Normal"/>
+    <w:next w:val="Normal"/>
+    <w:link w:val="Heading4Char"/>
     <w:uiPriority w:val="9"/>
     <w:semiHidden/>
     <w:unhideWhenUsed/>
@@ -7130,11 +7298,11 @@
       <w:color w:val="0F4761" w:themeColor="accent1" w:themeShade="BF"/>
     </w:rPr>
   </w:style>
-  <w:style w:type="paragraph" w:styleId="5">
+  <w:style w:type="paragraph" w:styleId="Heading5">
     <w:name w:val="heading 5"/>
-    <w:basedOn w:val="a"/>
-    <w:next w:val="a"/>
-    <w:link w:val="50"/>
+    <w:basedOn w:val="Normal"/>
+    <w:next w:val="Normal"/>
+    <w:link w:val="Heading5Char"/>
     <w:uiPriority w:val="9"/>
     <w:semiHidden/>
     <w:unhideWhenUsed/>
@@ -7151,11 +7319,11 @@
       <w:color w:val="0F4761" w:themeColor="accent1" w:themeShade="BF"/>
     </w:rPr>
   </w:style>
-  <w:style w:type="paragraph" w:styleId="6">
+  <w:style w:type="paragraph" w:styleId="Heading6">
     <w:name w:val="heading 6"/>
-    <w:basedOn w:val="a"/>
-    <w:next w:val="a"/>
-    <w:link w:val="60"/>
+    <w:basedOn w:val="Normal"/>
+    <w:next w:val="Normal"/>
+    <w:link w:val="Heading6Char"/>
     <w:uiPriority w:val="9"/>
     <w:semiHidden/>
     <w:unhideWhenUsed/>
@@ -7174,11 +7342,11 @@
       <w:color w:val="595959" w:themeColor="text1" w:themeTint="A6"/>
     </w:rPr>
   </w:style>
-  <w:style w:type="paragraph" w:styleId="7">
+  <w:style w:type="paragraph" w:styleId="Heading7">
     <w:name w:val="heading 7"/>
-    <w:basedOn w:val="a"/>
-    <w:next w:val="a"/>
-    <w:link w:val="70"/>
+    <w:basedOn w:val="Normal"/>
+    <w:next w:val="Normal"/>
+    <w:link w:val="Heading7Char"/>
     <w:uiPriority w:val="9"/>
     <w:semiHidden/>
     <w:unhideWhenUsed/>
@@ -7195,11 +7363,11 @@
       <w:color w:val="595959" w:themeColor="text1" w:themeTint="A6"/>
     </w:rPr>
   </w:style>
-  <w:style w:type="paragraph" w:styleId="8">
+  <w:style w:type="paragraph" w:styleId="Heading8">
     <w:name w:val="heading 8"/>
-    <w:basedOn w:val="a"/>
-    <w:next w:val="a"/>
-    <w:link w:val="80"/>
+    <w:basedOn w:val="Normal"/>
+    <w:next w:val="Normal"/>
+    <w:link w:val="Heading8Char"/>
     <w:uiPriority w:val="9"/>
     <w:semiHidden/>
     <w:unhideWhenUsed/>
@@ -7218,11 +7386,11 @@
       <w:color w:val="272727" w:themeColor="text1" w:themeTint="D8"/>
     </w:rPr>
   </w:style>
-  <w:style w:type="paragraph" w:styleId="9">
+  <w:style w:type="paragraph" w:styleId="Heading9">
     <w:name w:val="heading 9"/>
-    <w:basedOn w:val="a"/>
-    <w:next w:val="a"/>
-    <w:link w:val="90"/>
+    <w:basedOn w:val="Normal"/>
+    <w:next w:val="Normal"/>
+    <w:link w:val="Heading9Char"/>
     <w:uiPriority w:val="9"/>
     <w:semiHidden/>
     <w:unhideWhenUsed/>
@@ -7239,12 +7407,12 @@
       <w:color w:val="272727" w:themeColor="text1" w:themeTint="D8"/>
     </w:rPr>
   </w:style>
-  <w:style w:type="character" w:default="1" w:styleId="a0">
+  <w:style w:type="character" w:default="1" w:styleId="DefaultParagraphFont">
     <w:name w:val="Default Paragraph Font"/>
     <w:uiPriority w:val="1"/>
     <w:unhideWhenUsed/>
   </w:style>
-  <w:style w:type="table" w:default="1" w:styleId="a1">
+  <w:style w:type="table" w:default="1" w:styleId="TableNormal">
     <w:name w:val="Normal Table"/>
     <w:uiPriority w:val="99"/>
     <w:semiHidden/>
@@ -7259,16 +7427,16 @@
       </w:tblCellMar>
     </w:tblPr>
   </w:style>
-  <w:style w:type="numbering" w:default="1" w:styleId="a2">
+  <w:style w:type="numbering" w:default="1" w:styleId="NoList">
     <w:name w:val="No List"/>
     <w:uiPriority w:val="99"/>
     <w:semiHidden/>
     <w:unhideWhenUsed/>
   </w:style>
-  <w:style w:type="character" w:customStyle="1" w:styleId="10">
-    <w:name w:val="כותרת 1 תו"/>
-    <w:basedOn w:val="a0"/>
-    <w:link w:val="1"/>
+  <w:style w:type="character" w:customStyle="1" w:styleId="Heading1Char">
+    <w:name w:val="Heading 1 Char"/>
+    <w:basedOn w:val="DefaultParagraphFont"/>
+    <w:link w:val="Heading1"/>
     <w:uiPriority w:val="9"/>
     <w:rsid w:val="00CA42AA"/>
     <w:rPr>
@@ -7278,10 +7446,10 @@
       <w:szCs w:val="40"/>
     </w:rPr>
   </w:style>
-  <w:style w:type="character" w:customStyle="1" w:styleId="20">
-    <w:name w:val="כותרת 2 תו"/>
-    <w:basedOn w:val="a0"/>
-    <w:link w:val="2"/>
+  <w:style w:type="character" w:customStyle="1" w:styleId="Heading2Char">
+    <w:name w:val="Heading 2 Char"/>
+    <w:basedOn w:val="DefaultParagraphFont"/>
+    <w:link w:val="Heading2"/>
     <w:uiPriority w:val="9"/>
     <w:semiHidden/>
     <w:rsid w:val="00CA42AA"/>
@@ -7292,10 +7460,10 @@
       <w:szCs w:val="32"/>
     </w:rPr>
   </w:style>
-  <w:style w:type="character" w:customStyle="1" w:styleId="30">
-    <w:name w:val="כותרת 3 תו"/>
-    <w:basedOn w:val="a0"/>
-    <w:link w:val="3"/>
+  <w:style w:type="character" w:customStyle="1" w:styleId="Heading3Char">
+    <w:name w:val="Heading 3 Char"/>
+    <w:basedOn w:val="DefaultParagraphFont"/>
+    <w:link w:val="Heading3"/>
     <w:uiPriority w:val="9"/>
     <w:semiHidden/>
     <w:rsid w:val="00CA42AA"/>
@@ -7306,10 +7474,10 @@
       <w:szCs w:val="28"/>
     </w:rPr>
   </w:style>
-  <w:style w:type="character" w:customStyle="1" w:styleId="40">
-    <w:name w:val="כותרת 4 תו"/>
-    <w:basedOn w:val="a0"/>
-    <w:link w:val="4"/>
+  <w:style w:type="character" w:customStyle="1" w:styleId="Heading4Char">
+    <w:name w:val="Heading 4 Char"/>
+    <w:basedOn w:val="DefaultParagraphFont"/>
+    <w:link w:val="Heading4"/>
     <w:uiPriority w:val="9"/>
     <w:semiHidden/>
     <w:rsid w:val="00CA42AA"/>
@@ -7320,10 +7488,10 @@
       <w:color w:val="0F4761" w:themeColor="accent1" w:themeShade="BF"/>
     </w:rPr>
   </w:style>
-  <w:style w:type="character" w:customStyle="1" w:styleId="50">
-    <w:name w:val="כותרת 5 תו"/>
-    <w:basedOn w:val="a0"/>
-    <w:link w:val="5"/>
+  <w:style w:type="character" w:customStyle="1" w:styleId="Heading5Char">
+    <w:name w:val="Heading 5 Char"/>
+    <w:basedOn w:val="DefaultParagraphFont"/>
+    <w:link w:val="Heading5"/>
     <w:uiPriority w:val="9"/>
     <w:semiHidden/>
     <w:rsid w:val="00CA42AA"/>
@@ -7332,10 +7500,10 @@
       <w:color w:val="0F4761" w:themeColor="accent1" w:themeShade="BF"/>
     </w:rPr>
   </w:style>
-  <w:style w:type="character" w:customStyle="1" w:styleId="60">
-    <w:name w:val="כותרת 6 תו"/>
-    <w:basedOn w:val="a0"/>
-    <w:link w:val="6"/>
+  <w:style w:type="character" w:customStyle="1" w:styleId="Heading6Char">
+    <w:name w:val="Heading 6 Char"/>
+    <w:basedOn w:val="DefaultParagraphFont"/>
+    <w:link w:val="Heading6"/>
     <w:uiPriority w:val="9"/>
     <w:semiHidden/>
     <w:rsid w:val="00CA42AA"/>
@@ -7346,10 +7514,10 @@
       <w:color w:val="595959" w:themeColor="text1" w:themeTint="A6"/>
     </w:rPr>
   </w:style>
-  <w:style w:type="character" w:customStyle="1" w:styleId="70">
-    <w:name w:val="כותרת 7 תו"/>
-    <w:basedOn w:val="a0"/>
-    <w:link w:val="7"/>
+  <w:style w:type="character" w:customStyle="1" w:styleId="Heading7Char">
+    <w:name w:val="Heading 7 Char"/>
+    <w:basedOn w:val="DefaultParagraphFont"/>
+    <w:link w:val="Heading7"/>
     <w:uiPriority w:val="9"/>
     <w:semiHidden/>
     <w:rsid w:val="00CA42AA"/>
@@ -7358,10 +7526,10 @@
       <w:color w:val="595959" w:themeColor="text1" w:themeTint="A6"/>
     </w:rPr>
   </w:style>
-  <w:style w:type="character" w:customStyle="1" w:styleId="80">
-    <w:name w:val="כותרת 8 תו"/>
-    <w:basedOn w:val="a0"/>
-    <w:link w:val="8"/>
+  <w:style w:type="character" w:customStyle="1" w:styleId="Heading8Char">
+    <w:name w:val="Heading 8 Char"/>
+    <w:basedOn w:val="DefaultParagraphFont"/>
+    <w:link w:val="Heading8"/>
     <w:uiPriority w:val="9"/>
     <w:semiHidden/>
     <w:rsid w:val="00CA42AA"/>
@@ -7372,10 +7540,10 @@
       <w:color w:val="272727" w:themeColor="text1" w:themeTint="D8"/>
     </w:rPr>
   </w:style>
-  <w:style w:type="character" w:customStyle="1" w:styleId="90">
-    <w:name w:val="כותרת 9 תו"/>
-    <w:basedOn w:val="a0"/>
-    <w:link w:val="9"/>
+  <w:style w:type="character" w:customStyle="1" w:styleId="Heading9Char">
+    <w:name w:val="Heading 9 Char"/>
+    <w:basedOn w:val="DefaultParagraphFont"/>
+    <w:link w:val="Heading9"/>
     <w:uiPriority w:val="9"/>
     <w:semiHidden/>
     <w:rsid w:val="00CA42AA"/>
@@ -7384,11 +7552,11 @@
       <w:color w:val="272727" w:themeColor="text1" w:themeTint="D8"/>
     </w:rPr>
   </w:style>
-  <w:style w:type="paragraph" w:styleId="a3">
+  <w:style w:type="paragraph" w:styleId="Title">
     <w:name w:val="Title"/>
-    <w:basedOn w:val="a"/>
-    <w:next w:val="a"/>
-    <w:link w:val="a4"/>
+    <w:basedOn w:val="Normal"/>
+    <w:next w:val="Normal"/>
+    <w:link w:val="TitleChar"/>
     <w:uiPriority w:val="10"/>
     <w:qFormat/>
     <w:rsid w:val="00CA42AA"/>
@@ -7404,10 +7572,10 @@
       <w:szCs w:val="56"/>
     </w:rPr>
   </w:style>
-  <w:style w:type="character" w:customStyle="1" w:styleId="a4">
-    <w:name w:val="כותרת טקסט תו"/>
-    <w:basedOn w:val="a0"/>
-    <w:link w:val="a3"/>
+  <w:style w:type="character" w:customStyle="1" w:styleId="TitleChar">
+    <w:name w:val="Title Char"/>
+    <w:basedOn w:val="DefaultParagraphFont"/>
+    <w:link w:val="Title"/>
     <w:uiPriority w:val="10"/>
     <w:rsid w:val="00CA42AA"/>
     <w:rPr>
@@ -7418,11 +7586,11 @@
       <w:szCs w:val="56"/>
     </w:rPr>
   </w:style>
-  <w:style w:type="paragraph" w:styleId="a5">
+  <w:style w:type="paragraph" w:styleId="Subtitle">
     <w:name w:val="Subtitle"/>
-    <w:basedOn w:val="a"/>
-    <w:next w:val="a"/>
-    <w:link w:val="a6"/>
+    <w:basedOn w:val="Normal"/>
+    <w:next w:val="Normal"/>
+    <w:link w:val="SubtitleChar"/>
     <w:uiPriority w:val="11"/>
     <w:qFormat/>
     <w:rsid w:val="00CA42AA"/>
@@ -7439,10 +7607,10 @@
       <w:szCs w:val="28"/>
     </w:rPr>
   </w:style>
-  <w:style w:type="character" w:customStyle="1" w:styleId="a6">
-    <w:name w:val="כותרת משנה תו"/>
-    <w:basedOn w:val="a0"/>
-    <w:link w:val="a5"/>
+  <w:style w:type="character" w:customStyle="1" w:styleId="SubtitleChar">
+    <w:name w:val="Subtitle Char"/>
+    <w:basedOn w:val="DefaultParagraphFont"/>
+    <w:link w:val="Subtitle"/>
     <w:uiPriority w:val="11"/>
     <w:rsid w:val="00CA42AA"/>
     <w:rPr>
@@ -7453,11 +7621,11 @@
       <w:szCs w:val="28"/>
     </w:rPr>
   </w:style>
-  <w:style w:type="paragraph" w:styleId="a7">
+  <w:style w:type="paragraph" w:styleId="Quote">
     <w:name w:val="Quote"/>
-    <w:basedOn w:val="a"/>
-    <w:next w:val="a"/>
-    <w:link w:val="a8"/>
+    <w:basedOn w:val="Normal"/>
+    <w:next w:val="Normal"/>
+    <w:link w:val="QuoteChar"/>
     <w:uiPriority w:val="29"/>
     <w:qFormat/>
     <w:rsid w:val="00CA42AA"/>
@@ -7471,10 +7639,10 @@
       <w:color w:val="404040" w:themeColor="text1" w:themeTint="BF"/>
     </w:rPr>
   </w:style>
-  <w:style w:type="character" w:customStyle="1" w:styleId="a8">
-    <w:name w:val="ציטוט תו"/>
-    <w:basedOn w:val="a0"/>
-    <w:link w:val="a7"/>
+  <w:style w:type="character" w:customStyle="1" w:styleId="QuoteChar">
+    <w:name w:val="Quote Char"/>
+    <w:basedOn w:val="DefaultParagraphFont"/>
+    <w:link w:val="Quote"/>
     <w:uiPriority w:val="29"/>
     <w:rsid w:val="00CA42AA"/>
     <w:rPr>
@@ -7483,9 +7651,9 @@
       <w:color w:val="404040" w:themeColor="text1" w:themeTint="BF"/>
     </w:rPr>
   </w:style>
-  <w:style w:type="paragraph" w:styleId="a9">
+  <w:style w:type="paragraph" w:styleId="ListParagraph">
     <w:name w:val="List Paragraph"/>
-    <w:basedOn w:val="a"/>
+    <w:basedOn w:val="Normal"/>
     <w:uiPriority w:val="34"/>
     <w:qFormat/>
     <w:rsid w:val="00CA42AA"/>
@@ -7494,9 +7662,9 @@
       <w:contextualSpacing/>
     </w:pPr>
   </w:style>
-  <w:style w:type="character" w:styleId="aa">
+  <w:style w:type="character" w:styleId="IntenseEmphasis">
     <w:name w:val="Intense Emphasis"/>
-    <w:basedOn w:val="a0"/>
+    <w:basedOn w:val="DefaultParagraphFont"/>
     <w:uiPriority w:val="21"/>
     <w:qFormat/>
     <w:rsid w:val="00CA42AA"/>
@@ -7506,11 +7674,11 @@
       <w:color w:val="0F4761" w:themeColor="accent1" w:themeShade="BF"/>
     </w:rPr>
   </w:style>
-  <w:style w:type="paragraph" w:styleId="ab">
+  <w:style w:type="paragraph" w:styleId="IntenseQuote">
     <w:name w:val="Intense Quote"/>
-    <w:basedOn w:val="a"/>
-    <w:next w:val="a"/>
-    <w:link w:val="ac"/>
+    <w:basedOn w:val="Normal"/>
+    <w:next w:val="Normal"/>
+    <w:link w:val="IntenseQuoteChar"/>
     <w:uiPriority w:val="30"/>
     <w:qFormat/>
     <w:rsid w:val="00CA42AA"/>
@@ -7529,10 +7697,10 @@
       <w:color w:val="0F4761" w:themeColor="accent1" w:themeShade="BF"/>
     </w:rPr>
   </w:style>
-  <w:style w:type="character" w:customStyle="1" w:styleId="ac">
-    <w:name w:val="ציטוט חזק תו"/>
-    <w:basedOn w:val="a0"/>
-    <w:link w:val="ab"/>
+  <w:style w:type="character" w:customStyle="1" w:styleId="IntenseQuoteChar">
+    <w:name w:val="Intense Quote Char"/>
+    <w:basedOn w:val="DefaultParagraphFont"/>
+    <w:link w:val="IntenseQuote"/>
     <w:uiPriority w:val="30"/>
     <w:rsid w:val="00CA42AA"/>
     <w:rPr>
@@ -7541,9 +7709,9 @@
       <w:color w:val="0F4761" w:themeColor="accent1" w:themeShade="BF"/>
     </w:rPr>
   </w:style>
-  <w:style w:type="character" w:styleId="ad">
+  <w:style w:type="character" w:styleId="IntenseReference">
     <w:name w:val="Intense Reference"/>
-    <w:basedOn w:val="a0"/>
+    <w:basedOn w:val="DefaultParagraphFont"/>
     <w:uiPriority w:val="32"/>
     <w:qFormat/>
     <w:rsid w:val="00CA42AA"/>
@@ -7555,9 +7723,9 @@
       <w:spacing w:val="5"/>
     </w:rPr>
   </w:style>
-  <w:style w:type="table" w:styleId="ae">
+  <w:style w:type="table" w:styleId="TableGrid">
     <w:name w:val="Table Grid"/>
-    <w:basedOn w:val="a1"/>
+    <w:basedOn w:val="TableNormal"/>
     <w:uiPriority w:val="39"/>
     <w:rsid w:val="00F809DA"/>
     <w:pPr>
@@ -7574,10 +7742,10 @@
       </w:tblBorders>
     </w:tblPr>
   </w:style>
-  <w:style w:type="paragraph" w:styleId="af">
+  <w:style w:type="paragraph" w:styleId="Header">
     <w:name w:val="header"/>
-    <w:basedOn w:val="a"/>
-    <w:link w:val="af0"/>
+    <w:basedOn w:val="Normal"/>
+    <w:link w:val="HeaderChar"/>
     <w:uiPriority w:val="99"/>
     <w:unhideWhenUsed/>
     <w:rsid w:val="002E44B4"/>
@@ -7589,17 +7757,17 @@
       <w:spacing w:after="0" w:line="240" w:lineRule="auto"/>
     </w:pPr>
   </w:style>
-  <w:style w:type="character" w:customStyle="1" w:styleId="af0">
-    <w:name w:val="כותרת עליונה תו"/>
-    <w:basedOn w:val="a0"/>
-    <w:link w:val="af"/>
+  <w:style w:type="character" w:customStyle="1" w:styleId="HeaderChar">
+    <w:name w:val="Header Char"/>
+    <w:basedOn w:val="DefaultParagraphFont"/>
+    <w:link w:val="Header"/>
     <w:uiPriority w:val="99"/>
     <w:rsid w:val="002E44B4"/>
   </w:style>
-  <w:style w:type="paragraph" w:styleId="af1">
+  <w:style w:type="paragraph" w:styleId="Footer">
     <w:name w:val="footer"/>
-    <w:basedOn w:val="a"/>
-    <w:link w:val="af2"/>
+    <w:basedOn w:val="Normal"/>
+    <w:link w:val="FooterChar"/>
     <w:uiPriority w:val="99"/>
     <w:unhideWhenUsed/>
     <w:rsid w:val="002E44B4"/>
@@ -7611,16 +7779,16 @@
       <w:spacing w:after="0" w:line="240" w:lineRule="auto"/>
     </w:pPr>
   </w:style>
-  <w:style w:type="character" w:customStyle="1" w:styleId="af2">
-    <w:name w:val="כותרת תחתונה תו"/>
-    <w:basedOn w:val="a0"/>
-    <w:link w:val="af1"/>
+  <w:style w:type="character" w:customStyle="1" w:styleId="FooterChar">
+    <w:name w:val="Footer Char"/>
+    <w:basedOn w:val="DefaultParagraphFont"/>
+    <w:link w:val="Footer"/>
     <w:uiPriority w:val="99"/>
     <w:rsid w:val="002E44B4"/>
   </w:style>
   <w:style w:type="character" w:styleId="Hyperlink">
     <w:name w:val="Hyperlink"/>
-    <w:basedOn w:val="a0"/>
+    <w:basedOn w:val="DefaultParagraphFont"/>
     <w:uiPriority w:val="99"/>
     <w:unhideWhenUsed/>
     <w:rsid w:val="00077B2F"/>
@@ -7629,9 +7797,9 @@
       <w:u w:val="single"/>
     </w:rPr>
   </w:style>
-  <w:style w:type="character" w:styleId="af3">
+  <w:style w:type="character" w:styleId="UnresolvedMention">
     <w:name w:val="Unresolved Mention"/>
-    <w:basedOn w:val="a0"/>
+    <w:basedOn w:val="DefaultParagraphFont"/>
     <w:uiPriority w:val="99"/>
     <w:semiHidden/>
     <w:unhideWhenUsed/>

</xml_diff>